<commit_message>
Update dialogue Cut Scene
</commit_message>
<xml_diff>
--- a/Assets/Resources/cutscene/Dialogue_CutScene.docx
+++ b/Assets/Resources/cutscene/Dialogue_CutScene.docx
@@ -21,7 +21,10 @@
       <w:pPr>
         <w:rPr>
           <w:rFonts w:asciiTheme="minorBidi" w:hAnsiTheme="minorBidi" w:hint="cs"/>
-          <w:sz w:val="28"/>
+          <w:b/>
+          <w:bCs/>
+          <w:sz w:val="28"/>
+          <w:cs/>
         </w:rPr>
       </w:pPr>
       <w:r>
@@ -64,11 +67,55 @@
         </w:rPr>
         <w:t>องนอน)</w:t>
       </w:r>
-    </w:p>
-    <w:p>
-      <w:pPr>
-        <w:rPr>
-          <w:rFonts w:asciiTheme="minorBidi" w:hAnsiTheme="minorBidi" w:hint="cs"/>
+      <w:r>
+        <w:rPr>
+          <w:rFonts w:asciiTheme="minorBidi" w:hAnsiTheme="minorBidi" w:hint="cs"/>
+          <w:sz w:val="28"/>
+          <w:cs/>
+        </w:rPr>
+        <w:t xml:space="preserve"> </w:t>
+      </w:r>
+      <w:r>
+        <w:rPr>
+          <w:rFonts w:asciiTheme="minorBidi" w:hAnsiTheme="minorBidi" w:hint="cs"/>
+          <w:b/>
+          <w:bCs/>
+          <w:sz w:val="28"/>
+          <w:cs/>
+        </w:rPr>
+        <w:t xml:space="preserve">รูปนางฟ้าพูด </w:t>
+      </w:r>
+      <w:r>
+        <w:rPr>
+          <w:rFonts w:asciiTheme="minorBidi" w:hAnsiTheme="minorBidi" w:hint="eastAsia"/>
+          <w:b/>
+          <w:bCs/>
+          <w:sz w:val="28"/>
+        </w:rPr>
+        <w:t>&gt;</w:t>
+      </w:r>
+      <w:r>
+        <w:rPr>
+          <w:rFonts w:asciiTheme="minorBidi" w:hAnsiTheme="minorBidi"/>
+          <w:sz w:val="28"/>
+        </w:rPr>
+        <w:t xml:space="preserve"> </w:t>
+      </w:r>
+      <w:r>
+        <w:rPr>
+          <w:rFonts w:asciiTheme="minorBidi" w:hAnsiTheme="minorBidi" w:hint="cs"/>
+          <w:b/>
+          <w:bCs/>
+          <w:sz w:val="28"/>
+          <w:cs/>
+        </w:rPr>
+        <w:t>รูปตัวละครนอนหลับตา</w:t>
+      </w:r>
+    </w:p>
+    <w:p>
+      <w:pPr>
+        <w:rPr>
+          <w:rFonts w:asciiTheme="minorBidi" w:hAnsiTheme="minorBidi"/>
           <w:sz w:val="28"/>
         </w:rPr>
       </w:pPr>
@@ -112,7 +159,7 @@
     <w:p>
       <w:pPr>
         <w:rPr>
-          <w:rFonts w:asciiTheme="minorBidi" w:hAnsiTheme="minorBidi" w:hint="cs"/>
+          <w:rFonts w:asciiTheme="minorBidi" w:hAnsiTheme="minorBidi"/>
           <w:sz w:val="28"/>
         </w:rPr>
       </w:pPr>
@@ -142,7 +189,7 @@
     <w:p>
       <w:pPr>
         <w:rPr>
-          <w:rFonts w:asciiTheme="minorBidi" w:hAnsiTheme="minorBidi" w:hint="cs"/>
+          <w:rFonts w:asciiTheme="minorBidi" w:hAnsiTheme="minorBidi"/>
           <w:sz w:val="28"/>
         </w:rPr>
       </w:pPr>
@@ -165,7 +212,7 @@
     <w:p>
       <w:pPr>
         <w:rPr>
-          <w:rFonts w:asciiTheme="minorBidi" w:hAnsiTheme="minorBidi" w:hint="cs"/>
+          <w:rFonts w:asciiTheme="minorBidi" w:hAnsiTheme="minorBidi"/>
           <w:sz w:val="28"/>
         </w:rPr>
       </w:pPr>
@@ -283,6 +330,8 @@
       <w:pPr>
         <w:rPr>
           <w:rFonts w:asciiTheme="minorBidi" w:hAnsiTheme="minorBidi" w:hint="cs"/>
+          <w:b/>
+          <w:bCs/>
           <w:sz w:val="28"/>
         </w:rPr>
       </w:pPr>
@@ -301,6 +350,36 @@
         </w:rPr>
         <w:t>หลังจากจบด่านบ้าน)</w:t>
       </w:r>
+      <w:r>
+        <w:rPr>
+          <w:rFonts w:asciiTheme="minorBidi" w:hAnsiTheme="minorBidi" w:hint="cs"/>
+          <w:sz w:val="28"/>
+          <w:cs/>
+        </w:rPr>
+        <w:t xml:space="preserve"> </w:t>
+      </w:r>
+      <w:proofErr w:type="spellStart"/>
+      <w:r>
+        <w:rPr>
+          <w:rFonts w:asciiTheme="minorBidi" w:hAnsiTheme="minorBidi" w:hint="cs"/>
+          <w:b/>
+          <w:bCs/>
+          <w:sz w:val="28"/>
+          <w:cs/>
+        </w:rPr>
+        <w:t>รุป</w:t>
+      </w:r>
+      <w:proofErr w:type="spellEnd"/>
+      <w:r>
+        <w:rPr>
+          <w:rFonts w:asciiTheme="minorBidi" w:hAnsiTheme="minorBidi" w:hint="cs"/>
+          <w:b/>
+          <w:bCs/>
+          <w:sz w:val="28"/>
+          <w:cs/>
+        </w:rPr>
+        <w:t xml:space="preserve">นางฟ้าพูด </w:t>
+      </w:r>
     </w:p>
     <w:p>
       <w:pPr>
@@ -347,11 +426,21 @@
         </w:rPr>
         <w:t>Cutscenes 3</w:t>
       </w:r>
-    </w:p>
-    <w:p>
-      <w:pPr>
-        <w:rPr>
-          <w:rFonts w:asciiTheme="minorBidi" w:hAnsiTheme="minorBidi"/>
+      <w:r>
+        <w:rPr>
+          <w:rFonts w:asciiTheme="minorBidi" w:hAnsiTheme="minorBidi" w:hint="cs"/>
+          <w:sz w:val="28"/>
+          <w:cs/>
+        </w:rPr>
+        <w:t xml:space="preserve"> </w:t>
+      </w:r>
+    </w:p>
+    <w:p>
+      <w:pPr>
+        <w:rPr>
+          <w:rFonts w:asciiTheme="minorBidi" w:hAnsiTheme="minorBidi"/>
+          <w:b/>
+          <w:bCs/>
           <w:sz w:val="28"/>
         </w:rPr>
       </w:pPr>
@@ -370,6 +459,24 @@
         </w:rPr>
         <w:t>หลังจากจบด่านสวน)</w:t>
       </w:r>
+      <w:r>
+        <w:rPr>
+          <w:rFonts w:asciiTheme="minorBidi" w:hAnsiTheme="minorBidi" w:hint="cs"/>
+          <w:sz w:val="28"/>
+          <w:cs/>
+        </w:rPr>
+        <w:t xml:space="preserve"> </w:t>
+      </w:r>
+      <w:r>
+        <w:rPr>
+          <w:rFonts w:asciiTheme="minorBidi" w:hAnsiTheme="minorBidi" w:hint="cs"/>
+          <w:b/>
+          <w:bCs/>
+          <w:sz w:val="28"/>
+          <w:cs/>
+        </w:rPr>
+        <w:t>รูปนางฟ้าพูด</w:t>
+      </w:r>
     </w:p>
     <w:p>
       <w:pPr>
@@ -421,6 +528,8 @@
       <w:pPr>
         <w:rPr>
           <w:rFonts w:asciiTheme="minorBidi" w:hAnsiTheme="minorBidi" w:hint="cs"/>
+          <w:b/>
+          <w:bCs/>
           <w:sz w:val="28"/>
         </w:rPr>
       </w:pPr>
@@ -464,6 +573,60 @@
         </w:rPr>
         <w:t>)</w:t>
       </w:r>
+      <w:r>
+        <w:rPr>
+          <w:rFonts w:asciiTheme="minorBidi" w:hAnsiTheme="minorBidi" w:hint="cs"/>
+          <w:sz w:val="28"/>
+          <w:cs/>
+        </w:rPr>
+        <w:t xml:space="preserve"> </w:t>
+      </w:r>
+      <w:r>
+        <w:rPr>
+          <w:rFonts w:asciiTheme="minorBidi" w:hAnsiTheme="minorBidi" w:hint="cs"/>
+          <w:b/>
+          <w:bCs/>
+          <w:sz w:val="28"/>
+          <w:cs/>
+        </w:rPr>
+        <w:t xml:space="preserve">รูปนางฟ้าพูด </w:t>
+      </w:r>
+      <w:r>
+        <w:rPr>
+          <w:rFonts w:asciiTheme="minorBidi" w:hAnsiTheme="minorBidi" w:hint="eastAsia"/>
+          <w:b/>
+          <w:bCs/>
+          <w:sz w:val="28"/>
+        </w:rPr>
+        <w:t>&gt;</w:t>
+      </w:r>
+      <w:r>
+        <w:rPr>
+          <w:rFonts w:asciiTheme="minorBidi" w:hAnsiTheme="minorBidi"/>
+          <w:sz w:val="28"/>
+        </w:rPr>
+        <w:t xml:space="preserve"> </w:t>
+      </w:r>
+      <w:r>
+        <w:rPr>
+          <w:rFonts w:asciiTheme="minorBidi" w:hAnsiTheme="minorBidi" w:hint="cs"/>
+          <w:b/>
+          <w:bCs/>
+          <w:sz w:val="28"/>
+          <w:cs/>
+        </w:rPr>
+        <w:t>รูปตัวละ</w:t>
+      </w:r>
+      <w:r>
+        <w:rPr>
+          <w:rFonts w:asciiTheme="minorBidi" w:hAnsiTheme="minorBidi" w:hint="cs"/>
+          <w:b/>
+          <w:bCs/>
+          <w:sz w:val="28"/>
+          <w:cs/>
+        </w:rPr>
+        <w:t>ครลืมตา</w:t>
+      </w:r>
     </w:p>
     <w:p>
       <w:pPr>
@@ -486,24 +649,24 @@
           <w:cs/>
         </w:rPr>
         <w:t xml:space="preserve"> </w:t>
+      </w:r>
+      <w:r>
+        <w:rPr>
+          <w:rFonts w:asciiTheme="minorBidi" w:hAnsiTheme="minorBidi"/>
+          <w:sz w:val="28"/>
+        </w:rPr>
+        <w:t xml:space="preserve">you’re powerful, beautiful and brave! </w:t>
+      </w:r>
+      <w:r>
+        <w:rPr>
+          <w:rFonts w:asciiTheme="minorBidi" w:hAnsiTheme="minorBidi"/>
+          <w:sz w:val="28"/>
+          <w:cs/>
+        </w:rPr>
+        <w:t>ยินดีด้วยนะ เจ้าหญิงตัวน้อย ตอนนี้เธอได้ตื่นขึ้นมาอีกครั้งแล้วนะ ขอให้เธอใช้ชีวิตอย่างดีล่ะ!</w:t>
       </w:r>
       <w:bookmarkStart w:id="0" w:name="_GoBack"/>
       <w:bookmarkEnd w:id="0"/>
-      <w:r>
-        <w:rPr>
-          <w:rFonts w:asciiTheme="minorBidi" w:hAnsiTheme="minorBidi"/>
-          <w:sz w:val="28"/>
-        </w:rPr>
-        <w:t xml:space="preserve">you’re powerful, beautiful and brave! </w:t>
-      </w:r>
-      <w:r>
-        <w:rPr>
-          <w:rFonts w:asciiTheme="minorBidi" w:hAnsiTheme="minorBidi"/>
-          <w:sz w:val="28"/>
-          <w:cs/>
-        </w:rPr>
-        <w:t>ยินดีด้วยนะ เจ้าหญิงตัวน้อย ตอนนี้เธอได้ตื่นขึ้นมาอีกครั้งแล้วนะ ขอให้เธอใช้ชีวิตอย่างดีล่ะ!</w:t>
-      </w:r>
     </w:p>
     <w:sectPr>
       <w:pgSz w:w="12240" w:h="15840"/>

</xml_diff>